<commit_message>
docs: añadiendo capturas de pantallas
</commit_message>
<xml_diff>
--- a/Informe_proceso.docx
+++ b/Informe_proceso.docx
@@ -44,19 +44,7 @@
           <w:szCs w:val="24"/>
           <w:lang w:val="es-ES"/>
         </w:rPr>
-        <w:t>Alumno</w:t>
-      </w:r>
-      <w:bookmarkStart w:id="0" w:name="_GoBack"/>
-      <w:bookmarkEnd w:id="0"/>
-      <w:r>
-        <w:rPr>
-          <w:rFonts w:ascii="Arial" w:hAnsi="Arial" w:cs="Arial"/>
-          <w:b/>
-          <w:sz w:val="24"/>
-          <w:szCs w:val="24"/>
-          <w:lang w:val="es-ES"/>
-        </w:rPr>
-        <w:t xml:space="preserve">: </w:t>
+        <w:t xml:space="preserve">Alumno: </w:t>
       </w:r>
       <w:r>
         <w:rPr>
@@ -571,6 +559,360 @@
         </w:rPr>
         <w:t xml:space="preserve"> en dispositivos pequeños como celulares.</w:t>
       </w:r>
+    </w:p>
+    <w:p>
+      <w:pPr>
+        <w:spacing w:after="0" w:line="360" w:lineRule="auto"/>
+        <w:jc w:val="both"/>
+        <w:rPr>
+          <w:rFonts w:ascii="Arial" w:hAnsi="Arial" w:cs="Arial"/>
+          <w:sz w:val="24"/>
+          <w:szCs w:val="24"/>
+          <w:lang w:val="es-ES"/>
+        </w:rPr>
+      </w:pPr>
+    </w:p>
+    <w:p>
+      <w:pPr>
+        <w:spacing w:after="0" w:line="360" w:lineRule="auto"/>
+        <w:jc w:val="both"/>
+        <w:rPr>
+          <w:rFonts w:ascii="Arial" w:hAnsi="Arial" w:cs="Arial"/>
+          <w:sz w:val="24"/>
+          <w:szCs w:val="24"/>
+          <w:lang w:val="es-ES"/>
+        </w:rPr>
+      </w:pPr>
+    </w:p>
+    <w:p>
+      <w:pPr>
+        <w:spacing w:after="0" w:line="360" w:lineRule="auto"/>
+        <w:jc w:val="both"/>
+        <w:rPr>
+          <w:rFonts w:ascii="Arial" w:hAnsi="Arial" w:cs="Arial"/>
+          <w:sz w:val="24"/>
+          <w:szCs w:val="24"/>
+          <w:lang w:val="es-ES"/>
+        </w:rPr>
+      </w:pPr>
+    </w:p>
+    <w:p>
+      <w:pPr>
+        <w:spacing w:after="0" w:line="360" w:lineRule="auto"/>
+        <w:jc w:val="both"/>
+        <w:rPr>
+          <w:rFonts w:ascii="Arial" w:hAnsi="Arial" w:cs="Arial"/>
+          <w:sz w:val="24"/>
+          <w:szCs w:val="24"/>
+          <w:lang w:val="es-ES"/>
+        </w:rPr>
+      </w:pPr>
+    </w:p>
+    <w:p>
+      <w:pPr>
+        <w:spacing w:after="0" w:line="360" w:lineRule="auto"/>
+        <w:jc w:val="both"/>
+        <w:rPr>
+          <w:rFonts w:ascii="Arial" w:hAnsi="Arial" w:cs="Arial"/>
+          <w:sz w:val="24"/>
+          <w:szCs w:val="24"/>
+          <w:lang w:val="es-ES"/>
+        </w:rPr>
+      </w:pPr>
+    </w:p>
+    <w:p>
+      <w:pPr>
+        <w:spacing w:after="0" w:line="360" w:lineRule="auto"/>
+        <w:jc w:val="both"/>
+        <w:rPr>
+          <w:rFonts w:ascii="Arial" w:hAnsi="Arial" w:cs="Arial"/>
+          <w:sz w:val="24"/>
+          <w:szCs w:val="24"/>
+          <w:lang w:val="es-ES"/>
+        </w:rPr>
+      </w:pPr>
+    </w:p>
+    <w:p>
+      <w:pPr>
+        <w:spacing w:after="0" w:line="360" w:lineRule="auto"/>
+        <w:jc w:val="both"/>
+        <w:rPr>
+          <w:rFonts w:ascii="Arial" w:hAnsi="Arial" w:cs="Arial"/>
+          <w:sz w:val="24"/>
+          <w:szCs w:val="24"/>
+          <w:lang w:val="es-ES"/>
+        </w:rPr>
+      </w:pPr>
+    </w:p>
+    <w:p>
+      <w:pPr>
+        <w:spacing w:after="0" w:line="360" w:lineRule="auto"/>
+        <w:jc w:val="both"/>
+        <w:rPr>
+          <w:rFonts w:ascii="Arial" w:hAnsi="Arial" w:cs="Arial"/>
+          <w:sz w:val="24"/>
+          <w:szCs w:val="24"/>
+          <w:lang w:val="es-ES"/>
+        </w:rPr>
+      </w:pPr>
+      <w:r>
+        <w:rPr>
+          <w:noProof/>
+          <w:lang w:eastAsia="es-PE"/>
+        </w:rPr>
+        <w:lastRenderedPageBreak/>
+        <w:drawing>
+          <wp:inline distT="0" distB="0" distL="0" distR="0" wp14:anchorId="58DFFB09" wp14:editId="43338C79">
+            <wp:extent cx="5400040" cy="3037840"/>
+            <wp:effectExtent l="0" t="0" r="0" b="0"/>
+            <wp:docPr id="1" name="Imagen 1"/>
+            <wp:cNvGraphicFramePr>
+              <a:graphicFrameLocks xmlns:a="http://schemas.openxmlformats.org/drawingml/2006/main" noChangeAspect="1"/>
+            </wp:cNvGraphicFramePr>
+            <a:graphic xmlns:a="http://schemas.openxmlformats.org/drawingml/2006/main">
+              <a:graphicData uri="http://schemas.openxmlformats.org/drawingml/2006/picture">
+                <pic:pic xmlns:pic="http://schemas.openxmlformats.org/drawingml/2006/picture">
+                  <pic:nvPicPr>
+                    <pic:cNvPr id="1" name=""/>
+                    <pic:cNvPicPr/>
+                  </pic:nvPicPr>
+                  <pic:blipFill>
+                    <a:blip r:embed="rId5"/>
+                    <a:stretch>
+                      <a:fillRect/>
+                    </a:stretch>
+                  </pic:blipFill>
+                  <pic:spPr>
+                    <a:xfrm>
+                      <a:off x="0" y="0"/>
+                      <a:ext cx="5400040" cy="3037840"/>
+                    </a:xfrm>
+                    <a:prstGeom prst="rect">
+                      <a:avLst/>
+                    </a:prstGeom>
+                  </pic:spPr>
+                </pic:pic>
+              </a:graphicData>
+            </a:graphic>
+          </wp:inline>
+        </w:drawing>
+      </w:r>
+    </w:p>
+    <w:p>
+      <w:pPr>
+        <w:spacing w:after="0" w:line="360" w:lineRule="auto"/>
+        <w:jc w:val="both"/>
+        <w:rPr>
+          <w:rFonts w:ascii="Arial" w:hAnsi="Arial" w:cs="Arial"/>
+          <w:sz w:val="24"/>
+          <w:szCs w:val="24"/>
+          <w:lang w:val="es-ES"/>
+        </w:rPr>
+      </w:pPr>
+      <w:r>
+        <w:rPr>
+          <w:noProof/>
+          <w:lang w:eastAsia="es-PE"/>
+        </w:rPr>
+        <w:drawing>
+          <wp:inline distT="0" distB="0" distL="0" distR="0" wp14:anchorId="4CD0ABA7" wp14:editId="7B49BDA9">
+            <wp:extent cx="5400040" cy="3037840"/>
+            <wp:effectExtent l="0" t="0" r="0" b="0"/>
+            <wp:docPr id="2" name="Imagen 2"/>
+            <wp:cNvGraphicFramePr>
+              <a:graphicFrameLocks xmlns:a="http://schemas.openxmlformats.org/drawingml/2006/main" noChangeAspect="1"/>
+            </wp:cNvGraphicFramePr>
+            <a:graphic xmlns:a="http://schemas.openxmlformats.org/drawingml/2006/main">
+              <a:graphicData uri="http://schemas.openxmlformats.org/drawingml/2006/picture">
+                <pic:pic xmlns:pic="http://schemas.openxmlformats.org/drawingml/2006/picture">
+                  <pic:nvPicPr>
+                    <pic:cNvPr id="1" name=""/>
+                    <pic:cNvPicPr/>
+                  </pic:nvPicPr>
+                  <pic:blipFill>
+                    <a:blip r:embed="rId6"/>
+                    <a:stretch>
+                      <a:fillRect/>
+                    </a:stretch>
+                  </pic:blipFill>
+                  <pic:spPr>
+                    <a:xfrm>
+                      <a:off x="0" y="0"/>
+                      <a:ext cx="5400040" cy="3037840"/>
+                    </a:xfrm>
+                    <a:prstGeom prst="rect">
+                      <a:avLst/>
+                    </a:prstGeom>
+                  </pic:spPr>
+                </pic:pic>
+              </a:graphicData>
+            </a:graphic>
+          </wp:inline>
+        </w:drawing>
+      </w:r>
+    </w:p>
+    <w:p>
+      <w:pPr>
+        <w:spacing w:after="0" w:line="360" w:lineRule="auto"/>
+        <w:jc w:val="both"/>
+        <w:rPr>
+          <w:rFonts w:ascii="Arial" w:hAnsi="Arial" w:cs="Arial"/>
+          <w:sz w:val="24"/>
+          <w:szCs w:val="24"/>
+          <w:lang w:val="es-ES"/>
+        </w:rPr>
+      </w:pPr>
+      <w:r>
+        <w:rPr>
+          <w:noProof/>
+          <w:lang w:eastAsia="es-PE"/>
+        </w:rPr>
+        <w:lastRenderedPageBreak/>
+        <w:drawing>
+          <wp:inline distT="0" distB="0" distL="0" distR="0" wp14:anchorId="66DE32D9" wp14:editId="262895A4">
+            <wp:extent cx="5400040" cy="3037840"/>
+            <wp:effectExtent l="0" t="0" r="0" b="0"/>
+            <wp:docPr id="3" name="Imagen 3"/>
+            <wp:cNvGraphicFramePr>
+              <a:graphicFrameLocks xmlns:a="http://schemas.openxmlformats.org/drawingml/2006/main" noChangeAspect="1"/>
+            </wp:cNvGraphicFramePr>
+            <a:graphic xmlns:a="http://schemas.openxmlformats.org/drawingml/2006/main">
+              <a:graphicData uri="http://schemas.openxmlformats.org/drawingml/2006/picture">
+                <pic:pic xmlns:pic="http://schemas.openxmlformats.org/drawingml/2006/picture">
+                  <pic:nvPicPr>
+                    <pic:cNvPr id="1" name=""/>
+                    <pic:cNvPicPr/>
+                  </pic:nvPicPr>
+                  <pic:blipFill>
+                    <a:blip r:embed="rId7"/>
+                    <a:stretch>
+                      <a:fillRect/>
+                    </a:stretch>
+                  </pic:blipFill>
+                  <pic:spPr>
+                    <a:xfrm>
+                      <a:off x="0" y="0"/>
+                      <a:ext cx="5400040" cy="3037840"/>
+                    </a:xfrm>
+                    <a:prstGeom prst="rect">
+                      <a:avLst/>
+                    </a:prstGeom>
+                  </pic:spPr>
+                </pic:pic>
+              </a:graphicData>
+            </a:graphic>
+          </wp:inline>
+        </w:drawing>
+      </w:r>
+    </w:p>
+    <w:p>
+      <w:pPr>
+        <w:spacing w:after="0" w:line="360" w:lineRule="auto"/>
+        <w:jc w:val="both"/>
+        <w:rPr>
+          <w:rFonts w:ascii="Arial" w:hAnsi="Arial" w:cs="Arial"/>
+          <w:sz w:val="24"/>
+          <w:szCs w:val="24"/>
+          <w:lang w:val="es-ES"/>
+        </w:rPr>
+      </w:pPr>
+      <w:r>
+        <w:rPr>
+          <w:noProof/>
+          <w:lang w:eastAsia="es-PE"/>
+        </w:rPr>
+        <w:drawing>
+          <wp:inline distT="0" distB="0" distL="0" distR="0" wp14:anchorId="4BFDA9BC" wp14:editId="322DF6AD">
+            <wp:extent cx="5400040" cy="3037840"/>
+            <wp:effectExtent l="0" t="0" r="0" b="0"/>
+            <wp:docPr id="4" name="Imagen 4"/>
+            <wp:cNvGraphicFramePr>
+              <a:graphicFrameLocks xmlns:a="http://schemas.openxmlformats.org/drawingml/2006/main" noChangeAspect="1"/>
+            </wp:cNvGraphicFramePr>
+            <a:graphic xmlns:a="http://schemas.openxmlformats.org/drawingml/2006/main">
+              <a:graphicData uri="http://schemas.openxmlformats.org/drawingml/2006/picture">
+                <pic:pic xmlns:pic="http://schemas.openxmlformats.org/drawingml/2006/picture">
+                  <pic:nvPicPr>
+                    <pic:cNvPr id="1" name=""/>
+                    <pic:cNvPicPr/>
+                  </pic:nvPicPr>
+                  <pic:blipFill>
+                    <a:blip r:embed="rId8"/>
+                    <a:stretch>
+                      <a:fillRect/>
+                    </a:stretch>
+                  </pic:blipFill>
+                  <pic:spPr>
+                    <a:xfrm>
+                      <a:off x="0" y="0"/>
+                      <a:ext cx="5400040" cy="3037840"/>
+                    </a:xfrm>
+                    <a:prstGeom prst="rect">
+                      <a:avLst/>
+                    </a:prstGeom>
+                  </pic:spPr>
+                </pic:pic>
+              </a:graphicData>
+            </a:graphic>
+          </wp:inline>
+        </w:drawing>
+      </w:r>
+    </w:p>
+    <w:p>
+      <w:pPr>
+        <w:spacing w:after="0" w:line="360" w:lineRule="auto"/>
+        <w:jc w:val="both"/>
+        <w:rPr>
+          <w:rFonts w:ascii="Arial" w:hAnsi="Arial" w:cs="Arial"/>
+          <w:sz w:val="24"/>
+          <w:szCs w:val="24"/>
+          <w:lang w:val="es-ES"/>
+        </w:rPr>
+      </w:pPr>
+      <w:r>
+        <w:rPr>
+          <w:noProof/>
+          <w:lang w:eastAsia="es-PE"/>
+        </w:rPr>
+        <w:lastRenderedPageBreak/>
+        <w:drawing>
+          <wp:inline distT="0" distB="0" distL="0" distR="0" wp14:anchorId="498D0A77" wp14:editId="64D39C3A">
+            <wp:extent cx="5400040" cy="3037840"/>
+            <wp:effectExtent l="0" t="0" r="0" b="0"/>
+            <wp:docPr id="5" name="Imagen 5"/>
+            <wp:cNvGraphicFramePr>
+              <a:graphicFrameLocks xmlns:a="http://schemas.openxmlformats.org/drawingml/2006/main" noChangeAspect="1"/>
+            </wp:cNvGraphicFramePr>
+            <a:graphic xmlns:a="http://schemas.openxmlformats.org/drawingml/2006/main">
+              <a:graphicData uri="http://schemas.openxmlformats.org/drawingml/2006/picture">
+                <pic:pic xmlns:pic="http://schemas.openxmlformats.org/drawingml/2006/picture">
+                  <pic:nvPicPr>
+                    <pic:cNvPr id="1" name=""/>
+                    <pic:cNvPicPr/>
+                  </pic:nvPicPr>
+                  <pic:blipFill>
+                    <a:blip r:embed="rId9"/>
+                    <a:stretch>
+                      <a:fillRect/>
+                    </a:stretch>
+                  </pic:blipFill>
+                  <pic:spPr>
+                    <a:xfrm>
+                      <a:off x="0" y="0"/>
+                      <a:ext cx="5400040" cy="3037840"/>
+                    </a:xfrm>
+                    <a:prstGeom prst="rect">
+                      <a:avLst/>
+                    </a:prstGeom>
+                  </pic:spPr>
+                </pic:pic>
+              </a:graphicData>
+            </a:graphic>
+          </wp:inline>
+        </w:drawing>
+      </w:r>
+      <w:bookmarkStart w:id="0" w:name="_GoBack"/>
+      <w:bookmarkEnd w:id="0"/>
     </w:p>
     <w:sectPr>
       <w:pgSz w:w="11906" w:h="16838"/>

</xml_diff>